<commit_message>
adding 1 assignment to gola
</commit_message>
<xml_diff>
--- a/gold_assignment/assignment_question_gold.docx
+++ b/gold_assignment/assignment_question_gold.docx
@@ -62,15 +62,23 @@
         </w:numPr>
       </w:pPr>
       <w:r>
-        <w:t xml:space="preserve">Implement </w:t>
+        <w:t>Implement QLoRA fine tuning of a model from scratch preferably a commercial LLM like mistral or Claude</w:t>
       </w:r>
-      <w:proofErr w:type="spellStart"/>
       <w:r>
-        <w:t>QLoRA</w:t>
+        <w:t>.</w:t>
       </w:r>
-      <w:proofErr w:type="spellEnd"/>
+    </w:p>
+    <w:p>
+      <w:pPr>
+        <w:pStyle w:val="ListParagraph"/>
+      </w:pPr>
+    </w:p>
+    <w:p>
+      <w:pPr>
+        <w:pStyle w:val="ListParagraph"/>
+      </w:pPr>
       <w:r>
-        <w:t xml:space="preserve"> fine tuning of a model from scratch preferably a commercial LLM like mistral or Claude Do all of the above four questions for getting </w:t>
+        <w:t xml:space="preserve">Do all of the above four questions for getting </w:t>
       </w:r>
       <w:proofErr w:type="gramStart"/>
       <w:r>

</xml_diff>